<commit_message>
editing asis for module4
</commit_message>
<xml_diff>
--- a/Phase_2/Module_4/Asis4.docx
+++ b/Phase_2/Module_4/Asis4.docx
@@ -306,6 +306,197 @@
         </w:rPr>
         <w:t xml:space="preserve"> done at the moment. The management uses a hot dialing number to deliver such information.</w:t>
       </w:r>
+    </w:p>
+    <w:p>
+      <w:pPr>
+        <w:rPr>
+          <w:sz w:val="24"/>
+          <w:szCs w:val="24"/>
+        </w:rPr>
+      </w:pPr>
+    </w:p>
+    <w:p>
+      <w:pPr>
+        <w:rPr>
+          <w:sz w:val="24"/>
+          <w:szCs w:val="24"/>
+        </w:rPr>
+      </w:pPr>
+    </w:p>
+    <w:p>
+      <w:pPr>
+        <w:rPr>
+          <w:sz w:val="24"/>
+          <w:szCs w:val="24"/>
+        </w:rPr>
+      </w:pPr>
+    </w:p>
+    <w:p>
+      <w:pPr>
+        <w:rPr>
+          <w:b/>
+          <w:bCs/>
+          <w:sz w:val="28"/>
+          <w:szCs w:val="28"/>
+        </w:rPr>
+      </w:pPr>
+      <w:r>
+        <w:rPr>
+          <w:b/>
+          <w:bCs/>
+          <w:sz w:val="28"/>
+          <w:szCs w:val="28"/>
+        </w:rPr>
+        <w:lastRenderedPageBreak/>
+        <w:t>Entities</w:t>
+      </w:r>
+      <w:r>
+        <w:rPr>
+          <w:b/>
+          <w:bCs/>
+          <w:sz w:val="28"/>
+          <w:szCs w:val="28"/>
+        </w:rPr>
+        <w:t xml:space="preserve"> of the sub-system</w:t>
+      </w:r>
+      <w:r>
+        <w:rPr>
+          <w:b/>
+          <w:bCs/>
+          <w:sz w:val="28"/>
+          <w:szCs w:val="28"/>
+        </w:rPr>
+        <w:t>:</w:t>
+      </w:r>
+    </w:p>
+    <w:p>
+      <w:pPr>
+        <w:pStyle w:val="ListParagraph"/>
+        <w:numPr>
+          <w:ilvl w:val="0"/>
+          <w:numId w:val="1"/>
+        </w:numPr>
+        <w:rPr>
+          <w:sz w:val="24"/>
+          <w:szCs w:val="24"/>
+        </w:rPr>
+      </w:pPr>
+      <w:r>
+        <w:rPr>
+          <w:sz w:val="24"/>
+          <w:szCs w:val="24"/>
+        </w:rPr>
+        <w:t>Student</w:t>
+      </w:r>
+      <w:r>
+        <w:rPr>
+          <w:sz w:val="24"/>
+          <w:szCs w:val="24"/>
+        </w:rPr>
+        <w:t>s</w:t>
+      </w:r>
+    </w:p>
+    <w:p>
+      <w:pPr>
+        <w:pStyle w:val="ListParagraph"/>
+        <w:numPr>
+          <w:ilvl w:val="0"/>
+          <w:numId w:val="1"/>
+        </w:numPr>
+        <w:rPr>
+          <w:sz w:val="24"/>
+          <w:szCs w:val="24"/>
+        </w:rPr>
+      </w:pPr>
+      <w:r>
+        <w:rPr>
+          <w:sz w:val="24"/>
+          <w:szCs w:val="24"/>
+        </w:rPr>
+        <w:t>Management</w:t>
+      </w:r>
+    </w:p>
+    <w:p>
+      <w:pPr>
+        <w:pStyle w:val="ListParagraph"/>
+        <w:numPr>
+          <w:ilvl w:val="0"/>
+          <w:numId w:val="1"/>
+        </w:numPr>
+        <w:rPr>
+          <w:sz w:val="24"/>
+          <w:szCs w:val="24"/>
+        </w:rPr>
+      </w:pPr>
+      <w:r>
+        <w:rPr>
+          <w:sz w:val="24"/>
+          <w:szCs w:val="24"/>
+        </w:rPr>
+        <w:t>Stakeholders</w:t>
+      </w:r>
+    </w:p>
+    <w:p>
+      <w:pPr>
+        <w:rPr>
+          <w:sz w:val="24"/>
+          <w:szCs w:val="24"/>
+        </w:rPr>
+      </w:pPr>
+    </w:p>
+    <w:p>
+      <w:pPr>
+        <w:rPr>
+          <w:sz w:val="24"/>
+          <w:szCs w:val="24"/>
+        </w:rPr>
+      </w:pPr>
+      <w:r>
+        <w:rPr>
+          <w:sz w:val="24"/>
+          <w:szCs w:val="24"/>
+        </w:rPr>
+        <w:t>The current performance of the sub-system is slow due to data redundancy and the data is separated between the email, messaging applications and the database.</w:t>
+      </w:r>
+    </w:p>
+    <w:p>
+      <w:pPr>
+        <w:rPr>
+          <w:sz w:val="24"/>
+          <w:szCs w:val="24"/>
+        </w:rPr>
+      </w:pPr>
+    </w:p>
+    <w:p>
+      <w:pPr>
+        <w:rPr>
+          <w:sz w:val="24"/>
+          <w:szCs w:val="24"/>
+        </w:rPr>
+      </w:pPr>
+      <w:r>
+        <w:rPr>
+          <w:sz w:val="24"/>
+          <w:szCs w:val="24"/>
+        </w:rPr>
+        <w:t>In order to get the maximum benefits the users suggested a new application to communicate where it has all the required info with it’s integrated data base</w:t>
+      </w:r>
+    </w:p>
+    <w:p>
+      <w:pPr>
+        <w:rPr>
+          <w:sz w:val="24"/>
+          <w:szCs w:val="24"/>
+        </w:rPr>
+      </w:pPr>
+    </w:p>
+    <w:p>
+      <w:pPr>
+        <w:rPr>
+          <w:sz w:val="24"/>
+          <w:szCs w:val="24"/>
+        </w:rPr>
+      </w:pPr>
     </w:p>
     <w:p>
       <w:pPr>
@@ -324,6 +515,103 @@
     </w:sectPr>
   </w:body>
 </w:document>
+</file>
+
+<file path=word/numbering.xml><?xml version="1.0" encoding="utf-8"?>
+<w:numbering xmlns:wpc="http://schemas.microsoft.com/office/word/2010/wordprocessingCanvas" xmlns:cx="http://schemas.microsoft.com/office/drawing/2014/chartex" xmlns:cx1="http://schemas.microsoft.com/office/drawing/2015/9/8/chartex" xmlns:cx2="http://schemas.microsoft.com/office/drawing/2015/10/21/chartex" xmlns:cx3="http://schemas.microsoft.com/office/drawing/2016/5/9/chartex" xmlns:cx4="http://schemas.microsoft.com/office/drawing/2016/5/10/chartex" xmlns:cx5="http://schemas.microsoft.com/office/drawing/2016/5/11/chartex" xmlns:cx6="http://schemas.microsoft.com/office/drawing/2016/5/12/chartex" xmlns:cx7="http://schemas.microsoft.com/office/drawing/2016/5/13/chartex" xmlns:cx8="http://schemas.microsoft.com/office/drawing/2016/5/14/chartex" xmlns:mc="http://schemas.openxmlformats.org/markup-compatibility/2006" xmlns:aink="http://schemas.microsoft.com/office/drawing/2016/ink" xmlns:am3d="http://schemas.microsoft.com/office/drawing/2017/model3d" xmlns:o="urn:schemas-microsoft-com:office:office" xmlns:oel="http://schemas.microsoft.com/office/2019/extlst" xmlns:r="http://schemas.openxmlformats.org/officeDocument/2006/relationships" xmlns:m="http://schemas.openxmlformats.org/officeDocument/2006/math" xmlns:v="urn:schemas-microsoft-com:vml" xmlns:wp14="http://schemas.microsoft.com/office/word/2010/wordprocessingDrawing" xmlns:wp="http://schemas.openxmlformats.org/drawingml/2006/wordprocessingDrawing" xmlns:w10="urn:schemas-microsoft-com:office:word" xmlns:w="http://schemas.openxmlformats.org/wordprocessingml/2006/main" xmlns:w14="http://schemas.microsoft.com/office/word/2010/wordml" xmlns:w15="http://schemas.microsoft.com/office/word/2012/wordml" xmlns:w16cex="http://schemas.microsoft.com/office/word/2018/wordml/cex" xmlns:w16cid="http://schemas.microsoft.com/office/word/2016/wordml/cid" xmlns:w16="http://schemas.microsoft.com/office/word/2018/wordml" xmlns:w16du="http://schemas.microsoft.com/office/word/2023/wordml/word16du" xmlns:w16sdtdh="http://schemas.microsoft.com/office/word/2020/wordml/sdtdatahash" xmlns:w16se="http://schemas.microsoft.com/office/word/2015/wordml/symex" xmlns:wpg="http://schemas.microsoft.com/office/word/2010/wordprocessingGroup" xmlns:wpi="http://schemas.microsoft.com/office/word/2010/wordprocessingInk" xmlns:wne="http://schemas.microsoft.com/office/word/2006/wordml" xmlns:wps="http://schemas.microsoft.com/office/word/2010/wordprocessingShape" mc:Ignorable="w14 w15 w16se w16cid w16 w16cex w16sdtdh w16du wp14">
+  <w:abstractNum w:abstractNumId="0" w15:restartNumberingAfterBreak="0">
+    <w:nsid w:val="60503816"/>
+    <w:multiLevelType w:val="hybridMultilevel"/>
+    <w:tmpl w:val="59185862"/>
+    <w:lvl w:ilvl="0" w:tplc="D9006A6E">
+      <w:start w:val="1"/>
+      <w:numFmt w:val="decimal"/>
+      <w:lvlText w:val="%1."/>
+      <w:lvlJc w:val="left"/>
+      <w:pPr>
+        <w:ind w:left="1080" w:hanging="360"/>
+      </w:pPr>
+      <w:rPr>
+        <w:rFonts w:hint="default"/>
+      </w:rPr>
+    </w:lvl>
+    <w:lvl w:ilvl="1" w:tplc="04090019" w:tentative="1">
+      <w:start w:val="1"/>
+      <w:numFmt w:val="lowerLetter"/>
+      <w:lvlText w:val="%2."/>
+      <w:lvlJc w:val="left"/>
+      <w:pPr>
+        <w:ind w:left="1800" w:hanging="360"/>
+      </w:pPr>
+    </w:lvl>
+    <w:lvl w:ilvl="2" w:tplc="0409001B" w:tentative="1">
+      <w:start w:val="1"/>
+      <w:numFmt w:val="lowerRoman"/>
+      <w:lvlText w:val="%3."/>
+      <w:lvlJc w:val="right"/>
+      <w:pPr>
+        <w:ind w:left="2520" w:hanging="180"/>
+      </w:pPr>
+    </w:lvl>
+    <w:lvl w:ilvl="3" w:tplc="0409000F" w:tentative="1">
+      <w:start w:val="1"/>
+      <w:numFmt w:val="decimal"/>
+      <w:lvlText w:val="%4."/>
+      <w:lvlJc w:val="left"/>
+      <w:pPr>
+        <w:ind w:left="3240" w:hanging="360"/>
+      </w:pPr>
+    </w:lvl>
+    <w:lvl w:ilvl="4" w:tplc="04090019" w:tentative="1">
+      <w:start w:val="1"/>
+      <w:numFmt w:val="lowerLetter"/>
+      <w:lvlText w:val="%5."/>
+      <w:lvlJc w:val="left"/>
+      <w:pPr>
+        <w:ind w:left="3960" w:hanging="360"/>
+      </w:pPr>
+    </w:lvl>
+    <w:lvl w:ilvl="5" w:tplc="0409001B" w:tentative="1">
+      <w:start w:val="1"/>
+      <w:numFmt w:val="lowerRoman"/>
+      <w:lvlText w:val="%6."/>
+      <w:lvlJc w:val="right"/>
+      <w:pPr>
+        <w:ind w:left="4680" w:hanging="180"/>
+      </w:pPr>
+    </w:lvl>
+    <w:lvl w:ilvl="6" w:tplc="0409000F" w:tentative="1">
+      <w:start w:val="1"/>
+      <w:numFmt w:val="decimal"/>
+      <w:lvlText w:val="%7."/>
+      <w:lvlJc w:val="left"/>
+      <w:pPr>
+        <w:ind w:left="5400" w:hanging="360"/>
+      </w:pPr>
+    </w:lvl>
+    <w:lvl w:ilvl="7" w:tplc="04090019" w:tentative="1">
+      <w:start w:val="1"/>
+      <w:numFmt w:val="lowerLetter"/>
+      <w:lvlText w:val="%8."/>
+      <w:lvlJc w:val="left"/>
+      <w:pPr>
+        <w:ind w:left="6120" w:hanging="360"/>
+      </w:pPr>
+    </w:lvl>
+    <w:lvl w:ilvl="8" w:tplc="0409001B" w:tentative="1">
+      <w:start w:val="1"/>
+      <w:numFmt w:val="lowerRoman"/>
+      <w:lvlText w:val="%9."/>
+      <w:lvlJc w:val="right"/>
+      <w:pPr>
+        <w:ind w:left="6840" w:hanging="180"/>
+      </w:pPr>
+    </w:lvl>
+  </w:abstractNum>
+  <w:num w:numId="1" w16cid:durableId="1313831589">
+    <w:abstractNumId w:val="0"/>
+  </w:num>
+</w:numbering>
 </file>
 
 <file path=word/styles.xml><?xml version="1.0" encoding="utf-8"?>

</xml_diff>